<commit_message>
Quick reference: List comprehensions and Boolean operations
</commit_message>
<xml_diff>
--- a/quick_reference.docx
+++ b/quick_reference.docx
@@ -6216,6 +6216,489 @@
         <w:pStyle w:val="Heading1"/>
         <w:numPr>
           <w:ilvl w:val="0"/>
+          <w:numId w:val="1"/>
+        </w:numPr>
+        <w:rPr/>
+      </w:pPr>
+      <w:r>
+        <w:rPr/>
+        <w:t>Boolean Operators</w:t>
+      </w:r>
+    </w:p>
+    <w:p>
+      <w:pPr>
+        <w:pStyle w:val="PreformattedText"/>
+        <w:rPr>
+          <w:b/>
+          <w:b/>
+          <w:bCs/>
+        </w:rPr>
+      </w:pPr>
+      <w:r>
+        <w:rPr>
+          <w:b/>
+          <w:bCs/>
+        </w:rPr>
+      </w:r>
+    </w:p>
+    <w:p>
+      <w:pPr>
+        <w:pStyle w:val="PreformattedText"/>
+        <w:rPr>
+          <w:b/>
+          <w:b/>
+          <w:bCs/>
+        </w:rPr>
+      </w:pPr>
+      <w:r>
+        <w:rPr>
+          <w:b/>
+          <w:bCs/>
+        </w:rPr>
+        <w:t>Check for equality (by value!)</w:t>
+      </w:r>
+    </w:p>
+    <w:p>
+      <w:pPr>
+        <w:pStyle w:val="PreformattedText"/>
+        <w:rPr>
+          <w:b/>
+          <w:b/>
+          <w:bCs/>
+        </w:rPr>
+      </w:pPr>
+      <w:r>
+        <w:rPr>
+          <w:b/>
+          <w:bCs/>
+        </w:rPr>
+      </w:r>
+    </w:p>
+    <w:p>
+      <w:pPr>
+        <w:pStyle w:val="PreformattedText"/>
+        <w:rPr>
+          <w:b w:val="false"/>
+          <w:b w:val="false"/>
+          <w:bCs w:val="false"/>
+        </w:rPr>
+      </w:pPr>
+      <w:r>
+        <w:rPr>
+          <w:b w:val="false"/>
+          <w:bCs w:val="false"/>
+        </w:rPr>
+        <w:t>==</w:t>
+      </w:r>
+    </w:p>
+    <w:p>
+      <w:pPr>
+        <w:pStyle w:val="PreformattedText"/>
+        <w:rPr>
+          <w:b w:val="false"/>
+          <w:b w:val="false"/>
+          <w:bCs w:val="false"/>
+        </w:rPr>
+      </w:pPr>
+      <w:r>
+        <w:rPr>
+          <w:b w:val="false"/>
+          <w:bCs w:val="false"/>
+        </w:rPr>
+        <w:t xml:space="preserve">!= </w:t>
+      </w:r>
+    </w:p>
+    <w:p>
+      <w:pPr>
+        <w:pStyle w:val="PreformattedText"/>
+        <w:rPr>
+          <w:b w:val="false"/>
+          <w:b w:val="false"/>
+          <w:bCs w:val="false"/>
+        </w:rPr>
+      </w:pPr>
+      <w:r>
+        <w:rPr>
+          <w:b w:val="false"/>
+          <w:bCs w:val="false"/>
+        </w:rPr>
+      </w:r>
+    </w:p>
+    <w:p>
+      <w:pPr>
+        <w:pStyle w:val="PreformattedText"/>
+        <w:rPr>
+          <w:b/>
+          <w:b/>
+          <w:bCs/>
+        </w:rPr>
+      </w:pPr>
+      <w:r>
+        <w:rPr>
+          <w:b/>
+          <w:bCs/>
+        </w:rPr>
+        <w:t>Check for equality (by object identity)</w:t>
+      </w:r>
+    </w:p>
+    <w:p>
+      <w:pPr>
+        <w:pStyle w:val="PreformattedText"/>
+        <w:rPr>
+          <w:b/>
+          <w:b/>
+          <w:bCs/>
+        </w:rPr>
+      </w:pPr>
+      <w:r>
+        <w:rPr>
+          <w:b/>
+          <w:bCs/>
+        </w:rPr>
+      </w:r>
+    </w:p>
+    <w:p>
+      <w:pPr>
+        <w:pStyle w:val="PreformattedText"/>
+        <w:rPr>
+          <w:b w:val="false"/>
+          <w:b w:val="false"/>
+          <w:bCs w:val="false"/>
+        </w:rPr>
+      </w:pPr>
+      <w:r>
+        <w:rPr>
+          <w:b w:val="false"/>
+          <w:bCs w:val="false"/>
+        </w:rPr>
+        <w:t>is</w:t>
+      </w:r>
+    </w:p>
+    <w:p>
+      <w:pPr>
+        <w:pStyle w:val="PreformattedText"/>
+        <w:rPr>
+          <w:b w:val="false"/>
+          <w:b w:val="false"/>
+          <w:bCs w:val="false"/>
+        </w:rPr>
+      </w:pPr>
+      <w:r>
+        <w:rPr>
+          <w:b w:val="false"/>
+          <w:bCs w:val="false"/>
+        </w:rPr>
+        <w:t>not is</w:t>
+      </w:r>
+    </w:p>
+    <w:p>
+      <w:pPr>
+        <w:pStyle w:val="PreformattedText"/>
+        <w:rPr>
+          <w:b w:val="false"/>
+          <w:b w:val="false"/>
+          <w:bCs w:val="false"/>
+        </w:rPr>
+      </w:pPr>
+      <w:r>
+        <w:rPr>
+          <w:b w:val="false"/>
+          <w:bCs w:val="false"/>
+        </w:rPr>
+      </w:r>
+    </w:p>
+    <w:p>
+      <w:pPr>
+        <w:pStyle w:val="PreformattedText"/>
+        <w:rPr>
+          <w:b/>
+          <w:b/>
+          <w:bCs/>
+        </w:rPr>
+      </w:pPr>
+      <w:r>
+        <w:rPr>
+          <w:b/>
+          <w:bCs/>
+        </w:rPr>
+        <w:t>Comparison</w:t>
+      </w:r>
+    </w:p>
+    <w:p>
+      <w:pPr>
+        <w:pStyle w:val="PreformattedText"/>
+        <w:rPr>
+          <w:b/>
+          <w:b/>
+          <w:bCs/>
+        </w:rPr>
+      </w:pPr>
+      <w:r>
+        <w:rPr>
+          <w:b/>
+          <w:bCs/>
+        </w:rPr>
+      </w:r>
+    </w:p>
+    <w:p>
+      <w:pPr>
+        <w:pStyle w:val="PreformattedText"/>
+        <w:rPr>
+          <w:b w:val="false"/>
+          <w:b w:val="false"/>
+          <w:bCs w:val="false"/>
+        </w:rPr>
+      </w:pPr>
+      <w:r>
+        <w:rPr>
+          <w:b w:val="false"/>
+          <w:bCs w:val="false"/>
+        </w:rPr>
+        <w:t>&gt;</w:t>
+      </w:r>
+    </w:p>
+    <w:p>
+      <w:pPr>
+        <w:pStyle w:val="PreformattedText"/>
+        <w:rPr>
+          <w:b w:val="false"/>
+          <w:b w:val="false"/>
+          <w:bCs w:val="false"/>
+        </w:rPr>
+      </w:pPr>
+      <w:r>
+        <w:rPr>
+          <w:b w:val="false"/>
+          <w:bCs w:val="false"/>
+        </w:rPr>
+        <w:t>&lt;</w:t>
+      </w:r>
+    </w:p>
+    <w:p>
+      <w:pPr>
+        <w:pStyle w:val="PreformattedText"/>
+        <w:rPr>
+          <w:b w:val="false"/>
+          <w:b w:val="false"/>
+          <w:bCs w:val="false"/>
+        </w:rPr>
+      </w:pPr>
+      <w:r>
+        <w:rPr>
+          <w:b w:val="false"/>
+          <w:bCs w:val="false"/>
+        </w:rPr>
+        <w:t>&gt;=</w:t>
+      </w:r>
+    </w:p>
+    <w:p>
+      <w:pPr>
+        <w:pStyle w:val="PreformattedText"/>
+        <w:rPr>
+          <w:b w:val="false"/>
+          <w:b w:val="false"/>
+          <w:bCs w:val="false"/>
+        </w:rPr>
+      </w:pPr>
+      <w:r>
+        <w:rPr>
+          <w:b w:val="false"/>
+          <w:bCs w:val="false"/>
+        </w:rPr>
+        <w:t>&lt;=</w:t>
+      </w:r>
+    </w:p>
+    <w:p>
+      <w:pPr>
+        <w:pStyle w:val="PreformattedText"/>
+        <w:rPr>
+          <w:b w:val="false"/>
+          <w:b w:val="false"/>
+          <w:bCs w:val="false"/>
+        </w:rPr>
+      </w:pPr>
+      <w:r>
+        <w:rPr>
+          <w:b w:val="false"/>
+          <w:bCs w:val="false"/>
+        </w:rPr>
+      </w:r>
+    </w:p>
+    <w:p>
+      <w:pPr>
+        <w:pStyle w:val="PreformattedText"/>
+        <w:rPr>
+          <w:b/>
+          <w:b/>
+          <w:bCs/>
+        </w:rPr>
+      </w:pPr>
+      <w:r>
+        <w:rPr>
+          <w:b/>
+          <w:bCs/>
+        </w:rPr>
+        <w:t>Boolean Operations</w:t>
+      </w:r>
+    </w:p>
+    <w:p>
+      <w:pPr>
+        <w:pStyle w:val="PreformattedText"/>
+        <w:rPr>
+          <w:b/>
+          <w:b/>
+          <w:bCs/>
+        </w:rPr>
+      </w:pPr>
+      <w:r>
+        <w:rPr>
+          <w:b/>
+          <w:bCs/>
+        </w:rPr>
+      </w:r>
+    </w:p>
+    <w:p>
+      <w:pPr>
+        <w:pStyle w:val="PreformattedText"/>
+        <w:rPr>
+          <w:b w:val="false"/>
+          <w:b w:val="false"/>
+          <w:bCs w:val="false"/>
+        </w:rPr>
+      </w:pPr>
+      <w:r>
+        <w:rPr>
+          <w:b w:val="false"/>
+          <w:bCs w:val="false"/>
+        </w:rPr>
+        <w:t>not</w:t>
+      </w:r>
+    </w:p>
+    <w:p>
+      <w:pPr>
+        <w:pStyle w:val="PreformattedText"/>
+        <w:rPr>
+          <w:b w:val="false"/>
+          <w:b w:val="false"/>
+          <w:bCs w:val="false"/>
+        </w:rPr>
+      </w:pPr>
+      <w:r>
+        <w:rPr>
+          <w:b w:val="false"/>
+          <w:bCs w:val="false"/>
+        </w:rPr>
+        <w:t>and</w:t>
+      </w:r>
+    </w:p>
+    <w:p>
+      <w:pPr>
+        <w:pStyle w:val="PreformattedText"/>
+        <w:rPr>
+          <w:b w:val="false"/>
+          <w:b w:val="false"/>
+          <w:bCs w:val="false"/>
+        </w:rPr>
+      </w:pPr>
+      <w:r>
+        <w:rPr>
+          <w:b w:val="false"/>
+          <w:bCs w:val="false"/>
+        </w:rPr>
+        <w:t>or</w:t>
+      </w:r>
+    </w:p>
+    <w:p>
+      <w:pPr>
+        <w:pStyle w:val="PreformattedText"/>
+        <w:rPr>
+          <w:b w:val="false"/>
+          <w:b w:val="false"/>
+          <w:bCs w:val="false"/>
+        </w:rPr>
+      </w:pPr>
+      <w:r>
+        <w:rPr>
+          <w:b w:val="false"/>
+          <w:bCs w:val="false"/>
+        </w:rPr>
+      </w:r>
+    </w:p>
+    <w:p>
+      <w:pPr>
+        <w:pStyle w:val="PreformattedText"/>
+        <w:rPr>
+          <w:b/>
+          <w:b/>
+          <w:bCs/>
+        </w:rPr>
+      </w:pPr>
+      <w:r>
+        <w:rPr>
+          <w:b/>
+          <w:bCs/>
+        </w:rPr>
+        <w:t>Contains</w:t>
+      </w:r>
+    </w:p>
+    <w:p>
+      <w:pPr>
+        <w:pStyle w:val="PreformattedText"/>
+        <w:rPr>
+          <w:b/>
+          <w:b/>
+          <w:bCs/>
+        </w:rPr>
+      </w:pPr>
+      <w:r>
+        <w:rPr>
+          <w:b/>
+          <w:bCs/>
+        </w:rPr>
+      </w:r>
+    </w:p>
+    <w:p>
+      <w:pPr>
+        <w:pStyle w:val="PreformattedText"/>
+        <w:rPr>
+          <w:b w:val="false"/>
+          <w:b w:val="false"/>
+          <w:bCs w:val="false"/>
+        </w:rPr>
+      </w:pPr>
+      <w:r>
+        <w:rPr>
+          <w:b w:val="false"/>
+          <w:bCs w:val="false"/>
+        </w:rPr>
+        <w:t>in</w:t>
+      </w:r>
+    </w:p>
+    <w:p>
+      <w:pPr>
+        <w:pStyle w:val="PreformattedText"/>
+        <w:rPr>
+          <w:b w:val="false"/>
+          <w:b w:val="false"/>
+          <w:bCs w:val="false"/>
+        </w:rPr>
+      </w:pPr>
+      <w:r>
+        <w:rPr>
+          <w:b w:val="false"/>
+          <w:bCs w:val="false"/>
+        </w:rPr>
+        <w:t>not in</w:t>
+      </w:r>
+      <w:r>
+        <w:br w:type="page"/>
+      </w:r>
+    </w:p>
+    <w:p>
+      <w:pPr>
+        <w:pStyle w:val="Heading1"/>
+        <w:numPr>
+          <w:ilvl w:val="0"/>
           <w:numId w:val="0"/>
         </w:numPr>
         <w:rPr/>
@@ -10336,22 +10819,6 @@
           <w:b w:val="false"/>
           <w:bCs w:val="false"/>
         </w:rPr>
-      </w:r>
-    </w:p>
-    <w:p>
-      <w:pPr>
-        <w:pStyle w:val="PreformattedText"/>
-        <w:rPr>
-          <w:b w:val="false"/>
-          <w:b w:val="false"/>
-          <w:bCs w:val="false"/>
-        </w:rPr>
-      </w:pPr>
-      <w:r>
-        <w:rPr>
-          <w:b w:val="false"/>
-          <w:bCs w:val="false"/>
-        </w:rPr>
         <w:t>__</w:t>
       </w:r>
       <w:r>
@@ -10359,6 +10826,46 @@
           <w:b w:val="false"/>
           <w:bCs w:val="false"/>
         </w:rPr>
+        <w:t>del__ -&gt; Called when the object is garbage collected</w:t>
+      </w:r>
+    </w:p>
+    <w:p>
+      <w:pPr>
+        <w:pStyle w:val="PreformattedText"/>
+        <w:rPr>
+          <w:b w:val="false"/>
+          <w:b w:val="false"/>
+          <w:bCs w:val="false"/>
+        </w:rPr>
+      </w:pPr>
+      <w:r>
+        <w:rPr>
+          <w:b w:val="false"/>
+          <w:bCs w:val="false"/>
+        </w:rPr>
+      </w:r>
+    </w:p>
+    <w:p>
+      <w:pPr>
+        <w:pStyle w:val="PreformattedText"/>
+        <w:rPr>
+          <w:b w:val="false"/>
+          <w:b w:val="false"/>
+          <w:bCs w:val="false"/>
+        </w:rPr>
+      </w:pPr>
+      <w:r>
+        <w:rPr>
+          <w:b w:val="false"/>
+          <w:bCs w:val="false"/>
+        </w:rPr>
+        <w:t>__</w:t>
+      </w:r>
+      <w:r>
+        <w:rPr>
+          <w:b w:val="false"/>
+          <w:bCs w:val="false"/>
+        </w:rPr>
         <w:t>eq__ -&gt; Override = operator</w:t>
       </w:r>
     </w:p>
@@ -10519,6 +11026,46 @@
           <w:b w:val="false"/>
           <w:bCs w:val="false"/>
         </w:rPr>
+        <w:t>contains__ -&gt; Override 'in' operator</w:t>
+      </w:r>
+    </w:p>
+    <w:p>
+      <w:pPr>
+        <w:pStyle w:val="PreformattedText"/>
+        <w:rPr>
+          <w:b w:val="false"/>
+          <w:b w:val="false"/>
+          <w:bCs w:val="false"/>
+        </w:rPr>
+      </w:pPr>
+      <w:r>
+        <w:rPr>
+          <w:b w:val="false"/>
+          <w:bCs w:val="false"/>
+        </w:rPr>
+      </w:r>
+    </w:p>
+    <w:p>
+      <w:pPr>
+        <w:pStyle w:val="PreformattedText"/>
+        <w:rPr>
+          <w:b w:val="false"/>
+          <w:b w:val="false"/>
+          <w:bCs w:val="false"/>
+        </w:rPr>
+      </w:pPr>
+      <w:r>
+        <w:rPr>
+          <w:b w:val="false"/>
+          <w:bCs w:val="false"/>
+        </w:rPr>
+        <w:t>__</w:t>
+      </w:r>
+      <w:r>
+        <w:rPr>
+          <w:b w:val="false"/>
+          <w:bCs w:val="false"/>
+        </w:rPr>
         <w:t>getitem__ -&gt; Override [] operator. Eg: obj[key]</w:t>
       </w:r>
     </w:p>
@@ -10840,6 +11387,501 @@
           <w:b w:val="false"/>
           <w:bCs w:val="false"/>
         </w:rPr>
+      </w:r>
+      <w:r>
+        <w:br w:type="page"/>
+      </w:r>
+    </w:p>
+    <w:p>
+      <w:pPr>
+        <w:pStyle w:val="Heading1"/>
+        <w:numPr>
+          <w:ilvl w:val="0"/>
+          <w:numId w:val="1"/>
+        </w:numPr>
+        <w:rPr/>
+      </w:pPr>
+      <w:r>
+        <w:rPr/>
+        <w:t>List Comprehensions</w:t>
+      </w:r>
+    </w:p>
+    <w:p>
+      <w:pPr>
+        <w:pStyle w:val="TextBody"/>
+        <w:rPr/>
+      </w:pPr>
+      <w:r>
+        <w:rPr/>
+      </w:r>
+    </w:p>
+    <w:p>
+      <w:pPr>
+        <w:pStyle w:val="PreformattedText"/>
+        <w:rPr>
+          <w:b/>
+          <w:b/>
+          <w:bCs/>
+        </w:rPr>
+      </w:pPr>
+      <w:r>
+        <w:rPr>
+          <w:b/>
+          <w:bCs/>
+        </w:rPr>
+        <w:t>a_list = [x for x in some_list]</w:t>
+      </w:r>
+    </w:p>
+    <w:p>
+      <w:pPr>
+        <w:pStyle w:val="PreformattedText"/>
+        <w:rPr/>
+      </w:pPr>
+      <w:r>
+        <w:rPr/>
+      </w:r>
+    </w:p>
+    <w:p>
+      <w:pPr>
+        <w:pStyle w:val="PreformattedText"/>
+        <w:rPr/>
+      </w:pPr>
+      <w:r>
+        <w:rPr/>
+        <w:t>a_list = []</w:t>
+      </w:r>
+    </w:p>
+    <w:p>
+      <w:pPr>
+        <w:pStyle w:val="PreformattedText"/>
+        <w:rPr/>
+      </w:pPr>
+      <w:r>
+        <w:rPr/>
+        <w:t>for x in some_list:</w:t>
+      </w:r>
+    </w:p>
+    <w:p>
+      <w:pPr>
+        <w:pStyle w:val="PreformattedText"/>
+        <w:rPr/>
+      </w:pPr>
+      <w:r>
+        <w:rPr/>
+        <w:t xml:space="preserve">    </w:t>
+      </w:r>
+      <w:r>
+        <w:rPr/>
+        <w:t>a_list.append(x)</w:t>
+      </w:r>
+    </w:p>
+    <w:p>
+      <w:pPr>
+        <w:pStyle w:val="PreformattedText"/>
+        <w:rPr/>
+      </w:pPr>
+      <w:r>
+        <w:rPr/>
+      </w:r>
+    </w:p>
+    <w:p>
+      <w:pPr>
+        <w:pStyle w:val="PreformattedText"/>
+        <w:rPr/>
+      </w:pPr>
+      <w:r>
+        <w:rPr/>
+      </w:r>
+    </w:p>
+    <w:p>
+      <w:pPr>
+        <w:pStyle w:val="PreformattedText"/>
+        <w:rPr>
+          <w:b/>
+          <w:b/>
+          <w:bCs/>
+        </w:rPr>
+      </w:pPr>
+      <w:r>
+        <w:rPr>
+          <w:b/>
+          <w:bCs/>
+        </w:rPr>
+        <w:t>a_list = [func(x) for x in some_list]</w:t>
+      </w:r>
+    </w:p>
+    <w:p>
+      <w:pPr>
+        <w:pStyle w:val="PreformattedText"/>
+        <w:rPr>
+          <w:b w:val="false"/>
+          <w:b w:val="false"/>
+          <w:bCs w:val="false"/>
+        </w:rPr>
+      </w:pPr>
+      <w:r>
+        <w:rPr>
+          <w:b w:val="false"/>
+          <w:bCs w:val="false"/>
+        </w:rPr>
+      </w:r>
+    </w:p>
+    <w:p>
+      <w:pPr>
+        <w:pStyle w:val="PreformattedText"/>
+        <w:rPr/>
+      </w:pPr>
+      <w:r>
+        <w:rPr/>
+        <w:t>a_list = []</w:t>
+      </w:r>
+    </w:p>
+    <w:p>
+      <w:pPr>
+        <w:pStyle w:val="PreformattedText"/>
+        <w:rPr/>
+      </w:pPr>
+      <w:r>
+        <w:rPr/>
+        <w:t>for x in some_list:</w:t>
+      </w:r>
+    </w:p>
+    <w:p>
+      <w:pPr>
+        <w:pStyle w:val="PreformattedText"/>
+        <w:rPr/>
+      </w:pPr>
+      <w:r>
+        <w:rPr/>
+        <w:t xml:space="preserve">    </w:t>
+      </w:r>
+      <w:r>
+        <w:rPr/>
+        <w:t>a_list.append(func(x))</w:t>
+      </w:r>
+    </w:p>
+    <w:p>
+      <w:pPr>
+        <w:pStyle w:val="PreformattedText"/>
+        <w:rPr/>
+      </w:pPr>
+      <w:r>
+        <w:rPr/>
+      </w:r>
+    </w:p>
+    <w:p>
+      <w:pPr>
+        <w:pStyle w:val="PreformattedText"/>
+        <w:rPr>
+          <w:b/>
+          <w:b/>
+          <w:bCs/>
+        </w:rPr>
+      </w:pPr>
+      <w:r>
+        <w:rPr>
+          <w:b/>
+          <w:bCs/>
+        </w:rPr>
+        <w:t>a_list = [func(x) for x in some_list if condition]</w:t>
+      </w:r>
+    </w:p>
+    <w:p>
+      <w:pPr>
+        <w:pStyle w:val="PreformattedText"/>
+        <w:rPr>
+          <w:b w:val="false"/>
+          <w:b w:val="false"/>
+          <w:bCs w:val="false"/>
+        </w:rPr>
+      </w:pPr>
+      <w:r>
+        <w:rPr>
+          <w:b w:val="false"/>
+          <w:bCs w:val="false"/>
+        </w:rPr>
+      </w:r>
+    </w:p>
+    <w:p>
+      <w:pPr>
+        <w:pStyle w:val="PreformattedText"/>
+        <w:rPr/>
+      </w:pPr>
+      <w:r>
+        <w:rPr/>
+        <w:t>a_list = []</w:t>
+      </w:r>
+    </w:p>
+    <w:p>
+      <w:pPr>
+        <w:pStyle w:val="PreformattedText"/>
+        <w:rPr/>
+      </w:pPr>
+      <w:r>
+        <w:rPr/>
+        <w:t>for x in some_list:</w:t>
+      </w:r>
+    </w:p>
+    <w:p>
+      <w:pPr>
+        <w:pStyle w:val="PreformattedText"/>
+        <w:rPr/>
+      </w:pPr>
+      <w:r>
+        <w:rPr/>
+        <w:t xml:space="preserve">    </w:t>
+      </w:r>
+      <w:r>
+        <w:rPr/>
+        <w:t>if condition:</w:t>
+      </w:r>
+    </w:p>
+    <w:p>
+      <w:pPr>
+        <w:pStyle w:val="PreformattedText"/>
+        <w:rPr/>
+      </w:pPr>
+      <w:r>
+        <w:rPr/>
+        <w:t xml:space="preserve">        </w:t>
+      </w:r>
+      <w:r>
+        <w:rPr/>
+        <w:t>a_list.append(func(x))</w:t>
+      </w:r>
+    </w:p>
+    <w:p>
+      <w:pPr>
+        <w:pStyle w:val="PreformattedText"/>
+        <w:rPr/>
+      </w:pPr>
+      <w:r>
+        <w:rPr/>
+      </w:r>
+    </w:p>
+    <w:p>
+      <w:pPr>
+        <w:pStyle w:val="PreformattedText"/>
+        <w:rPr>
+          <w:b/>
+          <w:b/>
+          <w:bCs/>
+        </w:rPr>
+      </w:pPr>
+      <w:r>
+        <w:rPr>
+          <w:b/>
+          <w:bCs/>
+        </w:rPr>
+        <w:t>a_list = [func(x, y) for x in some_list for y in another_list]</w:t>
+      </w:r>
+    </w:p>
+    <w:p>
+      <w:pPr>
+        <w:pStyle w:val="PreformattedText"/>
+        <w:rPr>
+          <w:b w:val="false"/>
+          <w:b w:val="false"/>
+          <w:bCs w:val="false"/>
+        </w:rPr>
+      </w:pPr>
+      <w:r>
+        <w:rPr>
+          <w:b w:val="false"/>
+          <w:bCs w:val="false"/>
+        </w:rPr>
+      </w:r>
+    </w:p>
+    <w:p>
+      <w:pPr>
+        <w:pStyle w:val="PreformattedText"/>
+        <w:rPr/>
+      </w:pPr>
+      <w:r>
+        <w:rPr/>
+        <w:t>a_list = []</w:t>
+      </w:r>
+    </w:p>
+    <w:p>
+      <w:pPr>
+        <w:pStyle w:val="PreformattedText"/>
+        <w:rPr/>
+      </w:pPr>
+      <w:r>
+        <w:rPr/>
+        <w:t>for y in another_list:</w:t>
+      </w:r>
+    </w:p>
+    <w:p>
+      <w:pPr>
+        <w:pStyle w:val="PreformattedText"/>
+        <w:rPr/>
+      </w:pPr>
+      <w:r>
+        <w:rPr/>
+        <w:t xml:space="preserve">    </w:t>
+      </w:r>
+      <w:r>
+        <w:rPr/>
+        <w:t>for x in some_list:</w:t>
+      </w:r>
+    </w:p>
+    <w:p>
+      <w:pPr>
+        <w:pStyle w:val="PreformattedText"/>
+        <w:rPr/>
+      </w:pPr>
+      <w:r>
+        <w:rPr/>
+        <w:t xml:space="preserve">        </w:t>
+      </w:r>
+      <w:r>
+        <w:rPr/>
+        <w:t>a_list.append(func(x, y))</w:t>
+      </w:r>
+    </w:p>
+    <w:p>
+      <w:pPr>
+        <w:pStyle w:val="PreformattedText"/>
+        <w:rPr/>
+      </w:pPr>
+      <w:r>
+        <w:rPr/>
+      </w:r>
+    </w:p>
+    <w:p>
+      <w:pPr>
+        <w:pStyle w:val="PreformattedText"/>
+        <w:rPr>
+          <w:b/>
+          <w:b/>
+          <w:bCs/>
+        </w:rPr>
+      </w:pPr>
+      <w:r>
+        <w:rPr>
+          <w:b/>
+          <w:bCs/>
+        </w:rPr>
+        <w:t>a_list = [[func(x, y) for x in some_list] for y in another_list]</w:t>
+      </w:r>
+    </w:p>
+    <w:p>
+      <w:pPr>
+        <w:pStyle w:val="PreformattedText"/>
+        <w:rPr>
+          <w:b w:val="false"/>
+          <w:b w:val="false"/>
+          <w:bCs w:val="false"/>
+        </w:rPr>
+      </w:pPr>
+      <w:r>
+        <w:rPr>
+          <w:b w:val="false"/>
+          <w:bCs w:val="false"/>
+        </w:rPr>
+      </w:r>
+    </w:p>
+    <w:p>
+      <w:pPr>
+        <w:pStyle w:val="PreformattedText"/>
+        <w:rPr/>
+      </w:pPr>
+      <w:r>
+        <w:rPr/>
+        <w:t>a_list = []</w:t>
+      </w:r>
+    </w:p>
+    <w:p>
+      <w:pPr>
+        <w:pStyle w:val="PreformattedText"/>
+        <w:rPr/>
+      </w:pPr>
+      <w:r>
+        <w:rPr/>
+        <w:t>for y in another_list:</w:t>
+      </w:r>
+    </w:p>
+    <w:p>
+      <w:pPr>
+        <w:pStyle w:val="PreformattedText"/>
+        <w:rPr/>
+      </w:pPr>
+      <w:r>
+        <w:rPr/>
+        <w:t xml:space="preserve">    </w:t>
+      </w:r>
+      <w:r>
+        <w:rPr/>
+        <w:t>temp_list = []</w:t>
+      </w:r>
+    </w:p>
+    <w:p>
+      <w:pPr>
+        <w:pStyle w:val="PreformattedText"/>
+        <w:rPr/>
+      </w:pPr>
+      <w:r>
+        <w:rPr/>
+        <w:t xml:space="preserve">    </w:t>
+      </w:r>
+      <w:r>
+        <w:rPr/>
+        <w:t>for x in some_list:</w:t>
+      </w:r>
+    </w:p>
+    <w:p>
+      <w:pPr>
+        <w:pStyle w:val="PreformattedText"/>
+        <w:rPr/>
+      </w:pPr>
+      <w:r>
+        <w:rPr/>
+        <w:t xml:space="preserve">        </w:t>
+      </w:r>
+      <w:r>
+        <w:rPr/>
+        <w:t>temp_list.append(func(x, y))</w:t>
+      </w:r>
+    </w:p>
+    <w:p>
+      <w:pPr>
+        <w:pStyle w:val="PreformattedText"/>
+        <w:rPr/>
+      </w:pPr>
+      <w:r>
+        <w:rPr/>
+        <w:t xml:space="preserve">    </w:t>
+      </w:r>
+      <w:r>
+        <w:rPr/>
+        <w:t>a_list.append(temp_list)</w:t>
+      </w:r>
+    </w:p>
+    <w:p>
+      <w:pPr>
+        <w:pStyle w:val="PreformattedText"/>
+        <w:rPr/>
+      </w:pPr>
+      <w:r>
+        <w:rPr/>
+      </w:r>
+    </w:p>
+    <w:p>
+      <w:pPr>
+        <w:pStyle w:val="PreformattedText"/>
+        <w:rPr>
+          <w:b w:val="false"/>
+          <w:b w:val="false"/>
+          <w:bCs w:val="false"/>
+        </w:rPr>
+      </w:pPr>
+      <w:r>
+        <w:rPr>
+          <w:b w:val="false"/>
+          <w:bCs w:val="false"/>
+        </w:rPr>
+        <w:t>The above list comprehension allows quickly creating 2-D nested lists</w:t>
       </w:r>
     </w:p>
     <w:sectPr>

</xml_diff>